<commit_message>
Finalizei a aula 6 e o curso
</commit_message>
<xml_diff>
--- a/Git-e-Github/Git e Github.docx
+++ b/Git-e-Github/Git e Github.docx
@@ -2291,7 +2291,25 @@
           <w:sz w:val="24"/>
           <w:szCs w:val="24"/>
         </w:rPr>
-        <w:t>- git restore –stage &lt;file&gt;: Após adiciona</w:t>
+        <w:t xml:space="preserve">- </w:t>
+      </w:r>
+      <w:r>
+        <w:rPr>
+          <w:rFonts w:ascii="Times New Roman" w:hAnsi="Times New Roman" w:cs="Times New Roman"/>
+          <w:i/>
+          <w:iCs/>
+          <w:sz w:val="24"/>
+          <w:szCs w:val="24"/>
+        </w:rPr>
+        <w:t>git restore –stage &lt;file&gt;</w:t>
+      </w:r>
+      <w:r>
+        <w:rPr>
+          <w:rFonts w:ascii="Times New Roman" w:hAnsi="Times New Roman" w:cs="Times New Roman"/>
+          <w:sz w:val="24"/>
+          <w:szCs w:val="24"/>
+        </w:rPr>
+        <w:t>: Após adiciona</w:t>
       </w:r>
       <w:r>
         <w:rPr>
@@ -2328,7 +2346,25 @@
           <w:szCs w:val="24"/>
         </w:rPr>
         <w:lastRenderedPageBreak/>
-        <w:t>- git revert &lt;hash&gt;: Desfaz o commit que fizem</w:t>
+        <w:t xml:space="preserve">- </w:t>
+      </w:r>
+      <w:r>
+        <w:rPr>
+          <w:rFonts w:ascii="Times New Roman" w:hAnsi="Times New Roman" w:cs="Times New Roman"/>
+          <w:i/>
+          <w:iCs/>
+          <w:sz w:val="24"/>
+          <w:szCs w:val="24"/>
+        </w:rPr>
+        <w:t>git revert &lt;hash&gt;</w:t>
+      </w:r>
+      <w:r>
+        <w:rPr>
+          <w:rFonts w:ascii="Times New Roman" w:hAnsi="Times New Roman" w:cs="Times New Roman"/>
+          <w:sz w:val="24"/>
+          <w:szCs w:val="24"/>
+        </w:rPr>
+        <w:t>: Desfaz o commit que fizem</w:t>
       </w:r>
       <w:r>
         <w:rPr>
@@ -2355,7 +2391,25 @@
           <w:sz w:val="24"/>
           <w:szCs w:val="24"/>
         </w:rPr>
-        <w:t>- git stash: salva uma mudança temporariamente, sem gerar nenhum tipo de log ou informação sobre isso. Muito utilizado caso esteja fazendo alguma alteração e surgiu uma tarefa mais urgente. Para não perder e garantir que o que foi feito fique salvo, utilizamos esse comando.</w:t>
+        <w:t xml:space="preserve">- </w:t>
+      </w:r>
+      <w:r>
+        <w:rPr>
+          <w:rFonts w:ascii="Times New Roman" w:hAnsi="Times New Roman" w:cs="Times New Roman"/>
+          <w:i/>
+          <w:iCs/>
+          <w:sz w:val="24"/>
+          <w:szCs w:val="24"/>
+        </w:rPr>
+        <w:t>git stash</w:t>
+      </w:r>
+      <w:r>
+        <w:rPr>
+          <w:rFonts w:ascii="Times New Roman" w:hAnsi="Times New Roman" w:cs="Times New Roman"/>
+          <w:sz w:val="24"/>
+          <w:szCs w:val="24"/>
+        </w:rPr>
+        <w:t>: salva uma mudança temporariamente, sem gerar nenhum tipo de log ou informação sobre isso. Muito utilizado caso esteja fazendo alguma alteração e surgiu uma tarefa mais urgente. Para não perder e garantir que o que foi feito fique salvo, utilizamos esse comando.</w:t>
       </w:r>
     </w:p>
     <w:p>
@@ -2433,6 +2487,202 @@
         </w:rPr>
         <w:t>Colocar o pop faz com que remova do stash e ainda traga essas alterações. É a junção dos dois acima.</w:t>
       </w:r>
+    </w:p>
+    <w:p>
+      <w:pPr>
+        <w:spacing w:after="0" w:line="360" w:lineRule="auto"/>
+        <w:ind w:firstLine="708"/>
+        <w:rPr>
+          <w:rFonts w:ascii="Times New Roman" w:hAnsi="Times New Roman" w:cs="Times New Roman"/>
+          <w:sz w:val="24"/>
+          <w:szCs w:val="24"/>
+        </w:rPr>
+      </w:pPr>
+      <w:r>
+        <w:rPr>
+          <w:rFonts w:ascii="Times New Roman" w:hAnsi="Times New Roman" w:cs="Times New Roman"/>
+          <w:sz w:val="24"/>
+          <w:szCs w:val="24"/>
+        </w:rPr>
+        <w:t xml:space="preserve">- </w:t>
+      </w:r>
+      <w:r>
+        <w:rPr>
+          <w:rFonts w:ascii="Times New Roman" w:hAnsi="Times New Roman" w:cs="Times New Roman"/>
+          <w:i/>
+          <w:iCs/>
+          <w:sz w:val="24"/>
+          <w:szCs w:val="24"/>
+        </w:rPr>
+        <w:t>git diff &lt;hash1&gt;..&lt;hash2&gt;</w:t>
+      </w:r>
+      <w:r>
+        <w:rPr>
+          <w:rFonts w:ascii="Times New Roman" w:hAnsi="Times New Roman" w:cs="Times New Roman"/>
+          <w:sz w:val="24"/>
+          <w:szCs w:val="24"/>
+        </w:rPr>
+        <w:t>: mostra a diferença que teve entre as duas versões dos hashs. Os ‘..’ indicam do hash1 ‘até’ o hash 2.</w:t>
+      </w:r>
+    </w:p>
+    <w:p>
+      <w:pPr>
+        <w:spacing w:after="0" w:line="360" w:lineRule="auto"/>
+        <w:ind w:left="1416"/>
+        <w:rPr>
+          <w:rFonts w:ascii="Times New Roman" w:hAnsi="Times New Roman" w:cs="Times New Roman"/>
+          <w:sz w:val="24"/>
+          <w:szCs w:val="24"/>
+        </w:rPr>
+      </w:pPr>
+      <w:r>
+        <w:rPr>
+          <w:rFonts w:ascii="Times New Roman" w:hAnsi="Times New Roman" w:cs="Times New Roman"/>
+          <w:sz w:val="24"/>
+          <w:szCs w:val="24"/>
+        </w:rPr>
+        <w:t>Caso já tenhamos começado uma alteração no código, mas ainda não adicionamos ela para fazer o commit, digitar somente git diff exibe o que foi feito no código desde o último commit.</w:t>
+      </w:r>
+    </w:p>
+    <w:p>
+      <w:pPr>
+        <w:spacing w:after="0" w:line="360" w:lineRule="auto"/>
+        <w:ind w:firstLine="708"/>
+        <w:rPr>
+          <w:rFonts w:ascii="Times New Roman" w:hAnsi="Times New Roman" w:cs="Times New Roman"/>
+          <w:sz w:val="24"/>
+          <w:szCs w:val="24"/>
+        </w:rPr>
+      </w:pPr>
+      <w:r>
+        <w:rPr>
+          <w:rFonts w:ascii="Times New Roman" w:hAnsi="Times New Roman" w:cs="Times New Roman"/>
+          <w:sz w:val="24"/>
+          <w:szCs w:val="24"/>
+        </w:rPr>
+        <w:t xml:space="preserve">- </w:t>
+      </w:r>
+      <w:r>
+        <w:rPr>
+          <w:rFonts w:ascii="Times New Roman" w:hAnsi="Times New Roman" w:cs="Times New Roman"/>
+          <w:i/>
+          <w:iCs/>
+          <w:sz w:val="24"/>
+          <w:szCs w:val="24"/>
+        </w:rPr>
+        <w:t>git tag -a &lt;name&gt; -m “mensagem”</w:t>
+      </w:r>
+      <w:r>
+        <w:rPr>
+          <w:rFonts w:ascii="Times New Roman" w:hAnsi="Times New Roman" w:cs="Times New Roman"/>
+          <w:sz w:val="24"/>
+          <w:szCs w:val="24"/>
+        </w:rPr>
+        <w:t>: Cr</w:t>
+      </w:r>
+      <w:r>
+        <w:rPr>
+          <w:rFonts w:ascii="Times New Roman" w:hAnsi="Times New Roman" w:cs="Times New Roman"/>
+          <w:sz w:val="24"/>
+          <w:szCs w:val="24"/>
+        </w:rPr>
+        <w:t>ia uma tag, um espécie de commit que não pode ser modificado. Basicamente um marco como quando lançamos as versões de aplicações. Também utilizamos para poder navegar entre as versões, caso já estejamos na v3.1.2 e queiramos voltar a versão BETA v0.1.0 no seu exato estado de lançamento, basta voltar para essa tag.</w:t>
+      </w:r>
+      <w:r>
+        <w:rPr>
+          <w:rFonts w:ascii="Times New Roman" w:hAnsi="Times New Roman" w:cs="Times New Roman"/>
+          <w:sz w:val="24"/>
+          <w:szCs w:val="24"/>
+        </w:rPr>
+        <w:t xml:space="preserve"> </w:t>
+      </w:r>
+    </w:p>
+    <w:p>
+      <w:pPr>
+        <w:spacing w:after="0" w:line="360" w:lineRule="auto"/>
+        <w:ind w:left="1416"/>
+        <w:rPr>
+          <w:rFonts w:ascii="Times New Roman" w:hAnsi="Times New Roman" w:cs="Times New Roman"/>
+          <w:sz w:val="24"/>
+          <w:szCs w:val="24"/>
+        </w:rPr>
+      </w:pPr>
+      <w:r>
+        <w:rPr>
+          <w:rFonts w:ascii="Times New Roman" w:hAnsi="Times New Roman" w:cs="Times New Roman"/>
+          <w:sz w:val="24"/>
+          <w:szCs w:val="24"/>
+        </w:rPr>
+        <w:t>Para visualizar todas as tags que já criamos para poder retornar a elas caso necessário, basta digitar git tag e serão exibidas todas elas.</w:t>
+      </w:r>
+    </w:p>
+    <w:p>
+      <w:pPr>
+        <w:spacing w:after="0" w:line="360" w:lineRule="auto"/>
+        <w:ind w:left="1416"/>
+        <w:rPr>
+          <w:rFonts w:ascii="Times New Roman" w:hAnsi="Times New Roman" w:cs="Times New Roman"/>
+          <w:sz w:val="24"/>
+          <w:szCs w:val="24"/>
+        </w:rPr>
+      </w:pPr>
+      <w:r>
+        <w:rPr>
+          <w:rFonts w:ascii="Times New Roman" w:hAnsi="Times New Roman" w:cs="Times New Roman"/>
+          <w:sz w:val="24"/>
+          <w:szCs w:val="24"/>
+        </w:rPr>
+        <w:t>A mensagem não é obrigatória.</w:t>
+      </w:r>
+    </w:p>
+    <w:p>
+      <w:pPr>
+        <w:spacing w:after="0" w:line="360" w:lineRule="auto"/>
+        <w:ind w:left="1416"/>
+        <w:rPr>
+          <w:rFonts w:ascii="Times New Roman" w:hAnsi="Times New Roman" w:cs="Times New Roman"/>
+          <w:sz w:val="24"/>
+          <w:szCs w:val="24"/>
+        </w:rPr>
+      </w:pPr>
+      <w:r>
+        <w:rPr>
+          <w:rFonts w:ascii="Times New Roman" w:hAnsi="Times New Roman" w:cs="Times New Roman"/>
+          <w:sz w:val="24"/>
+          <w:szCs w:val="24"/>
+        </w:rPr>
+        <w:t>Podemos fazer o push dessa versão para o servidor também.</w:t>
+      </w:r>
+    </w:p>
+    <w:p>
+      <w:pPr>
+        <w:spacing w:after="0" w:line="360" w:lineRule="auto"/>
+        <w:ind w:left="1416"/>
+        <w:rPr>
+          <w:rFonts w:ascii="Times New Roman" w:hAnsi="Times New Roman" w:cs="Times New Roman"/>
+          <w:sz w:val="24"/>
+          <w:szCs w:val="24"/>
+        </w:rPr>
+      </w:pPr>
+      <w:r>
+        <w:rPr>
+          <w:rFonts w:ascii="Times New Roman" w:hAnsi="Times New Roman" w:cs="Times New Roman"/>
+          <w:sz w:val="24"/>
+          <w:szCs w:val="24"/>
+        </w:rPr>
+        <w:t>Ao fazer o push dessa versão/tag para o github, ela se torna uma release, onde qualquer pessoa pode baixar essa versão do nosso projeto e rodar na máquina dela.</w:t>
+      </w:r>
+    </w:p>
+    <w:p>
+      <w:pPr>
+        <w:spacing w:after="0" w:line="360" w:lineRule="auto"/>
+        <w:ind w:firstLine="708"/>
+        <w:rPr>
+          <w:rFonts w:ascii="Times New Roman" w:hAnsi="Times New Roman" w:cs="Times New Roman"/>
+          <w:sz w:val="24"/>
+          <w:szCs w:val="24"/>
+        </w:rPr>
+      </w:pPr>
     </w:p>
     <w:sectPr>
       <w:pgSz w:w="11906" w:h="16838"/>

</xml_diff>